<commit_message>
Document explaining the model updated
</commit_message>
<xml_diff>
--- a/Details about the model.docx
+++ b/Details about the model.docx
@@ -196,25 +196,23 @@
           <w:color w:val="000000"/>
           <w:szCs w:val="20"/>
         </w:rPr>
-        <w:t xml:space="preserve">To generate the forces applied on the tire from the road, the artifact “MITOCW – </w:t>
-      </w:r>
-      <w:proofErr w:type="spellStart"/>
-      <w:r>
-        <w:rPr>
-          <w:rFonts w:cstheme="minorHAnsi"/>
-          <w:color w:val="000000"/>
-          <w:szCs w:val="20"/>
-        </w:rPr>
-        <w:t>Acceleraton</w:t>
-      </w:r>
-      <w:proofErr w:type="spellEnd"/>
-      <w:r>
-        <w:rPr>
-          <w:rFonts w:cstheme="minorHAnsi"/>
-          <w:color w:val="000000"/>
-          <w:szCs w:val="20"/>
-        </w:rPr>
-        <w:t xml:space="preserve"> produced due to speed bumps.pdf” is used.</w:t>
+        <w:t>To generate the forces applied on the tire from the road, the artifact “MITOCW – Accelerat</w:t>
+      </w:r>
+      <w:r>
+        <w:rPr>
+          <w:rFonts w:cstheme="minorHAnsi"/>
+          <w:color w:val="000000"/>
+          <w:szCs w:val="20"/>
+        </w:rPr>
+        <w:t>i</w:t>
+      </w:r>
+      <w:r>
+        <w:rPr>
+          <w:rFonts w:cstheme="minorHAnsi"/>
+          <w:color w:val="000000"/>
+          <w:szCs w:val="20"/>
+        </w:rPr>
+        <w:t>on produced due to speed bumps.pdf” is used.</w:t>
       </w:r>
       <w:r>
         <w:rPr>
@@ -240,25 +238,25 @@
           <w:szCs w:val="20"/>
         </w:rPr>
         <w:br/>
-        <w:t xml:space="preserve">Since in normal driving conditions, the road forces aren’t as high as speed bumps, the acceleration produced due to the road wouldn’t be as high as speed bumps. It is assumed that the road </w:t>
-      </w:r>
-      <w:proofErr w:type="spellStart"/>
-      <w:r>
-        <w:rPr>
-          <w:rFonts w:cstheme="minorHAnsi"/>
-          <w:color w:val="000000"/>
-          <w:szCs w:val="20"/>
-        </w:rPr>
-        <w:t>conditons</w:t>
-      </w:r>
-      <w:proofErr w:type="spellEnd"/>
-      <w:r>
-        <w:rPr>
-          <w:rFonts w:cstheme="minorHAnsi"/>
-          <w:color w:val="000000"/>
-          <w:szCs w:val="20"/>
-        </w:rPr>
-        <w:t xml:space="preserve"> produce half of the acceleration as compared to that of the bumps.</w:t>
+        <w:t>Since in normal driving conditions, the road forces aren’t as high as speed bumps, the acceleration produced due to the road wouldn’t be as high as speed bumps. It is assumed that the road condit</w:t>
+      </w:r>
+      <w:r>
+        <w:rPr>
+          <w:rFonts w:cstheme="minorHAnsi"/>
+          <w:color w:val="000000"/>
+          <w:szCs w:val="20"/>
+        </w:rPr>
+        <w:t>i</w:t>
+      </w:r>
+      <w:bookmarkStart w:id="0" w:name="_GoBack"/>
+      <w:bookmarkEnd w:id="0"/>
+      <w:r>
+        <w:rPr>
+          <w:rFonts w:cstheme="minorHAnsi"/>
+          <w:color w:val="000000"/>
+          <w:szCs w:val="20"/>
+        </w:rPr>
+        <w:t>ons produce half of the acceleration as compared to that of the bumps.</w:t>
       </w:r>
       <w:r>
         <w:rPr>
@@ -294,8 +292,6 @@
         <w:br/>
         <w:t>In the model, a random number generator is used to mimic the road forces.</w:t>
       </w:r>
-      <w:bookmarkStart w:id="0" w:name="_GoBack"/>
-      <w:bookmarkEnd w:id="0"/>
     </w:p>
     <w:p/>
     <w:sectPr>

</xml_diff>